<commit_message>
[Docs] Practice report and review #61 Practice review tasks update & mark
</commit_message>
<xml_diff>
--- a/Documentation/Practice/Отзыв руководителя.docx
+++ b/Documentation/Practice/Отзыв руководителя.docx
@@ -1678,9 +1678,8 @@
             <w:r>
               <w:rPr>
                 <w:szCs w:val="24"/>
-                <w:lang w:val="en-US"/>
-              </w:rPr>
-              <w:t>!!!</w:t>
+              </w:rPr>
+              <w:t>+</w:t>
             </w:r>
           </w:p>
         </w:tc>
@@ -1695,6 +1694,12 @@
                 <w:szCs w:val="24"/>
               </w:rPr>
             </w:pPr>
+            <w:r>
+              <w:rPr>
+                <w:szCs w:val="24"/>
+              </w:rPr>
+              <w:t>выполнено</w:t>
+            </w:r>
           </w:p>
         </w:tc>
       </w:tr>
@@ -1737,24 +1742,29 @@
             <w:r>
               <w:rPr>
                 <w:szCs w:val="24"/>
+              </w:rPr>
+              <w:t>+</w:t>
+            </w:r>
+          </w:p>
+        </w:tc>
+        <w:tc>
+          <w:tcPr>
+            <w:tcW w:w="1804" w:type="dxa"/>
+          </w:tcPr>
+          <w:p>
+            <w:pPr>
+              <w:jc w:val="left"/>
+              <w:rPr>
+                <w:szCs w:val="24"/>
                 <w:lang w:val="en-US"/>
               </w:rPr>
-              <w:t>!!!</w:t>
-            </w:r>
-          </w:p>
-        </w:tc>
-        <w:tc>
-          <w:tcPr>
-            <w:tcW w:w="1804" w:type="dxa"/>
-          </w:tcPr>
-          <w:p>
-            <w:pPr>
-              <w:jc w:val="left"/>
-              <w:rPr>
-                <w:szCs w:val="24"/>
-                <w:lang w:val="en-US"/>
-              </w:rPr>
-            </w:pPr>
+            </w:pPr>
+            <w:r>
+              <w:rPr>
+                <w:szCs w:val="24"/>
+              </w:rPr>
+              <w:t>выполнено</w:t>
+            </w:r>
           </w:p>
         </w:tc>
       </w:tr>
@@ -1813,9 +1823,8 @@
             <w:r>
               <w:rPr>
                 <w:szCs w:val="24"/>
-                <w:lang w:val="en-US"/>
-              </w:rPr>
-              <w:t>!!!</w:t>
+              </w:rPr>
+              <w:t>-</w:t>
             </w:r>
           </w:p>
         </w:tc>
@@ -1828,9 +1837,14 @@
               <w:jc w:val="left"/>
               <w:rPr>
                 <w:szCs w:val="24"/>
-                <w:lang w:val="en-US"/>
-              </w:rPr>
-            </w:pPr>
+              </w:rPr>
+            </w:pPr>
+            <w:r>
+              <w:rPr>
+                <w:szCs w:val="24"/>
+              </w:rPr>
+              <w:t>не выполнено</w:t>
+            </w:r>
           </w:p>
         </w:tc>
       </w:tr>
@@ -2402,9 +2416,8 @@
             <w:r>
               <w:rPr>
                 <w:szCs w:val="24"/>
-                <w:lang w:val="en-US"/>
-              </w:rPr>
-              <w:t>!!!</w:t>
+              </w:rPr>
+              <w:t>+</w:t>
             </w:r>
           </w:p>
         </w:tc>
@@ -2419,6 +2432,12 @@
                 <w:szCs w:val="24"/>
               </w:rPr>
             </w:pPr>
+            <w:r>
+              <w:rPr>
+                <w:szCs w:val="24"/>
+              </w:rPr>
+              <w:t>выполнено</w:t>
+            </w:r>
           </w:p>
         </w:tc>
       </w:tr>
@@ -2469,9 +2488,8 @@
             <w:r>
               <w:rPr>
                 <w:szCs w:val="24"/>
-                <w:lang w:val="en-US"/>
-              </w:rPr>
-              <w:t>!!!</w:t>
+              </w:rPr>
+              <w:t>-</w:t>
             </w:r>
           </w:p>
         </w:tc>
@@ -2486,6 +2504,12 @@
                 <w:szCs w:val="24"/>
               </w:rPr>
             </w:pPr>
+            <w:r>
+              <w:rPr>
+                <w:szCs w:val="24"/>
+              </w:rPr>
+              <w:t>не выполнено</w:t>
+            </w:r>
           </w:p>
         </w:tc>
       </w:tr>
@@ -3130,7 +3154,21 @@
           <w:i/>
           <w:szCs w:val="24"/>
         </w:rPr>
-        <w:t xml:space="preserve">Степень готовности ВКР –%. </w:t>
+        <w:t>Степень готовности ВКР –</w:t>
+      </w:r>
+      <w:r>
+        <w:rPr>
+          <w:i/>
+          <w:szCs w:val="24"/>
+        </w:rPr>
+        <w:t xml:space="preserve"> 70</w:t>
+      </w:r>
+      <w:r>
+        <w:rPr>
+          <w:i/>
+          <w:szCs w:val="24"/>
+        </w:rPr>
+        <w:t xml:space="preserve">%. </w:t>
       </w:r>
     </w:p>
     <w:p>
@@ -3179,45 +3217,28 @@
           <w:i/>
           <w:szCs w:val="24"/>
         </w:rPr>
-        <w:t xml:space="preserve">заслуживает оценки </w:t>
-      </w:r>
-      <w:proofErr w:type="gramStart"/>
-      <w:r>
-        <w:rPr>
-          <w:i/>
-          <w:szCs w:val="24"/>
-        </w:rPr>
-        <w:t>«</w:t>
-      </w:r>
-      <w:r>
-        <w:rPr>
-          <w:i/>
-          <w:szCs w:val="24"/>
-        </w:rPr>
-        <w:t xml:space="preserve">  </w:t>
-      </w:r>
-      <w:r>
-        <w:rPr>
-          <w:i/>
-          <w:szCs w:val="24"/>
-        </w:rPr>
-        <w:t>»</w:t>
-      </w:r>
-      <w:proofErr w:type="gramEnd"/>
-      <w:r>
-        <w:rPr>
-          <w:i/>
-          <w:szCs w:val="24"/>
-        </w:rPr>
-        <w:t xml:space="preserve"> (</w:t>
-      </w:r>
-      <w:r>
-        <w:rPr>
-          <w:i/>
-          <w:szCs w:val="24"/>
-          <w:u w:val="single"/>
-        </w:rPr>
-        <w:t xml:space="preserve"> </w:t>
+        <w:t>заслуживает оценки «</w:t>
+      </w:r>
+      <w:r>
+        <w:rPr>
+          <w:i/>
+          <w:szCs w:val="24"/>
+        </w:rPr>
+        <w:t>отлично</w:t>
+      </w:r>
+      <w:r>
+        <w:rPr>
+          <w:i/>
+          <w:szCs w:val="24"/>
+        </w:rPr>
+        <w:t>» (</w:t>
+      </w:r>
+      <w:r>
+        <w:rPr>
+          <w:i/>
+          <w:szCs w:val="24"/>
+        </w:rPr>
+        <w:t>9</w:t>
       </w:r>
       <w:r>
         <w:rPr>
@@ -4632,6 +4653,7 @@
     <w:lsdException w:name="HTML Sample" w:semiHidden="1" w:unhideWhenUsed="1"/>
     <w:lsdException w:name="HTML Typewriter" w:semiHidden="1" w:unhideWhenUsed="1"/>
     <w:lsdException w:name="HTML Variable" w:semiHidden="1" w:unhideWhenUsed="1"/>
+    <w:lsdException w:name="Normal Table" w:semiHidden="1" w:unhideWhenUsed="1"/>
     <w:lsdException w:name="annotation subject" w:semiHidden="1" w:unhideWhenUsed="1"/>
     <w:lsdException w:name="No List" w:semiHidden="1" w:unhideWhenUsed="1"/>
     <w:lsdException w:name="Outline List 1" w:semiHidden="1" w:unhideWhenUsed="1"/>
@@ -4674,8 +4696,11 @@
     <w:lsdException w:name="Table Contemporary" w:semiHidden="1" w:unhideWhenUsed="1"/>
     <w:lsdException w:name="Table Elegant" w:semiHidden="1" w:unhideWhenUsed="1"/>
     <w:lsdException w:name="Table Professional" w:semiHidden="1" w:unhideWhenUsed="1"/>
+    <w:lsdException w:name="Table Subtle 1" w:semiHidden="1" w:unhideWhenUsed="1"/>
     <w:lsdException w:name="Table Subtle 2" w:semiHidden="1" w:unhideWhenUsed="1"/>
     <w:lsdException w:name="Table Web 1" w:semiHidden="1" w:unhideWhenUsed="1"/>
+    <w:lsdException w:name="Table Web 2" w:semiHidden="1" w:unhideWhenUsed="1"/>
+    <w:lsdException w:name="Table Web 3" w:semiHidden="1" w:unhideWhenUsed="1"/>
     <w:lsdException w:name="Balloon Text" w:semiHidden="1" w:unhideWhenUsed="1"/>
     <w:lsdException w:name="Table Grid" w:uiPriority="59"/>
     <w:lsdException w:name="Table Theme" w:semiHidden="1" w:unhideWhenUsed="1"/>
@@ -4913,6 +4938,27 @@
       <w:sz w:val="24"/>
     </w:rPr>
   </w:style>
+  <w:style w:type="paragraph" w:styleId="Heading1">
+    <w:name w:val="heading 1"/>
+    <w:basedOn w:val="Normal"/>
+    <w:next w:val="Normal"/>
+    <w:link w:val="Heading1Char"/>
+    <w:uiPriority w:val="9"/>
+    <w:qFormat/>
+    <w:rsid w:val="00942F94"/>
+    <w:pPr>
+      <w:keepNext/>
+      <w:keepLines/>
+      <w:spacing w:before="240"/>
+      <w:outlineLvl w:val="0"/>
+    </w:pPr>
+    <w:rPr>
+      <w:rFonts w:asciiTheme="majorHAnsi" w:eastAsiaTheme="majorEastAsia" w:hAnsiTheme="majorHAnsi" w:cstheme="majorBidi"/>
+      <w:color w:val="365F91" w:themeColor="accent1" w:themeShade="BF"/>
+      <w:sz w:val="32"/>
+      <w:szCs w:val="32"/>
+    </w:rPr>
+  </w:style>
   <w:style w:type="paragraph" w:styleId="Heading2">
     <w:name w:val="heading 2"/>
     <w:basedOn w:val="Normal"/>
@@ -5148,6 +5194,19 @@
       <w:ind w:left="720"/>
       <w:contextualSpacing/>
     </w:pPr>
+  </w:style>
+  <w:style w:type="character" w:customStyle="1" w:styleId="Heading1Char">
+    <w:name w:val="Heading 1 Char"/>
+    <w:basedOn w:val="DefaultParagraphFont"/>
+    <w:link w:val="Heading1"/>
+    <w:uiPriority w:val="9"/>
+    <w:rsid w:val="00942F94"/>
+    <w:rPr>
+      <w:rFonts w:asciiTheme="majorHAnsi" w:eastAsiaTheme="majorEastAsia" w:hAnsiTheme="majorHAnsi" w:cstheme="majorBidi"/>
+      <w:color w:val="365F91" w:themeColor="accent1" w:themeShade="BF"/>
+      <w:sz w:val="32"/>
+      <w:szCs w:val="32"/>
+    </w:rPr>
   </w:style>
 </w:styles>
 </file>

</xml_diff>

<commit_message>
[Docs] Technical Requirements fix before pre-defence
</commit_message>
<xml_diff>
--- a/Documentation/Practice/Отзыв руководителя.docx
+++ b/Documentation/Practice/Отзыв руководителя.docx
@@ -3161,7 +3161,15 @@
           <w:i/>
           <w:szCs w:val="24"/>
         </w:rPr>
-        <w:t xml:space="preserve"> 70</w:t>
+        <w:t xml:space="preserve"> </w:t>
+      </w:r>
+      <w:r>
+        <w:rPr>
+          <w:i/>
+          <w:szCs w:val="24"/>
+          <w:lang w:val="en-US"/>
+        </w:rPr>
+        <w:t>70</w:t>
       </w:r>
       <w:r>
         <w:rPr>

</xml_diff>